<commit_message>
mudanças no modelo conceitual
</commit_message>
<xml_diff>
--- a/docs/Mini Mundo.docx
+++ b/docs/Mini Mundo.docx
@@ -20,7 +20,13 @@
         <w:jc w:val="both"/>
       </w:pPr>
       <w:r>
-        <w:t>O usuário do sistema deverá ser capaz de criar um cadastro no site, informando seu nome completo, usuário e senha. Ele também poderá realizar o login usando seu usuário e senha.</w:t>
+        <w:t xml:space="preserve">O usuário do sistema deverá ser capaz de criar um cadastro no site, informando seu nome </w:t>
+      </w:r>
+      <w:r>
+        <w:t>e sobrenome</w:t>
+      </w:r>
+      <w:r>
+        <w:t>, usuário e senha. Ele também poderá realizar o login usando seu usuário e senha.</w:t>
       </w:r>
       <w:r>
         <w:t xml:space="preserve"> </w:t>
@@ -62,6 +68,34 @@
       </w:r>
       <w:r>
         <w:t>.</w:t>
+      </w:r>
+    </w:p>
+    <w:p>
+      <w:pPr>
+        <w:jc w:val="both"/>
+      </w:pPr>
+      <w:r>
+        <w:t xml:space="preserve">O usuário poderá cadastrar </w:t>
+      </w:r>
+      <w:r>
+        <w:t>suas receitas</w:t>
+      </w:r>
+      <w:r>
+        <w:t xml:space="preserve"> informando</w:t>
+      </w:r>
+      <w:r>
+        <w:t>, por exemplo,</w:t>
+      </w:r>
+      <w:r>
+        <w:t xml:space="preserve"> seu salário ou rendas extras mensais.</w:t>
+      </w:r>
+    </w:p>
+    <w:p>
+      <w:pPr>
+        <w:jc w:val="both"/>
+      </w:pPr>
+      <w:r>
+        <w:t>O usuário poderá cadastrar seu fluxo de caixa</w:t>
       </w:r>
     </w:p>
     <w:sectPr>

</xml_diff>

<commit_message>
atualizado mini mundo e esboço do sistema
</commit_message>
<xml_diff>
--- a/docs/Mini Mundo.docx
+++ b/docs/Mini Mundo.docx
@@ -5,97 +5,249 @@
     <w:p>
       <w:pPr>
         <w:jc w:val="center"/>
+        <w:rPr>
+          <w:rFonts w:ascii="Arial" w:hAnsi="Arial" w:cs="Arial"/>
+        </w:rPr>
       </w:pPr>
       <w:r>
+        <w:rPr>
+          <w:rFonts w:ascii="Arial" w:hAnsi="Arial" w:cs="Arial"/>
+        </w:rPr>
         <w:t>Mini Mundo – Controle de despesas</w:t>
       </w:r>
     </w:p>
     <w:p>
       <w:pPr>
         <w:jc w:val="center"/>
+        <w:rPr>
+          <w:rFonts w:ascii="Arial" w:hAnsi="Arial" w:cs="Arial"/>
+        </w:rPr>
       </w:pPr>
     </w:p>
     <w:p>
       <w:pPr>
         <w:jc w:val="both"/>
+        <w:rPr>
+          <w:rFonts w:ascii="Arial" w:hAnsi="Arial" w:cs="Arial"/>
+        </w:rPr>
       </w:pPr>
       <w:r>
+        <w:rPr>
+          <w:rFonts w:ascii="Arial" w:hAnsi="Arial" w:cs="Arial"/>
+        </w:rPr>
         <w:t xml:space="preserve">O usuário do sistema deverá ser capaz de criar um cadastro no site, informando seu nome </w:t>
       </w:r>
       <w:r>
+        <w:rPr>
+          <w:rFonts w:ascii="Arial" w:hAnsi="Arial" w:cs="Arial"/>
+        </w:rPr>
         <w:t>e sobrenome</w:t>
       </w:r>
       <w:r>
+        <w:rPr>
+          <w:rFonts w:ascii="Arial" w:hAnsi="Arial" w:cs="Arial"/>
+        </w:rPr>
         <w:t>, usuário e senha. Ele também poderá realizar o login usando seu usuário e senha.</w:t>
       </w:r>
       <w:r>
+        <w:rPr>
+          <w:rFonts w:ascii="Arial" w:hAnsi="Arial" w:cs="Arial"/>
+        </w:rPr>
         <w:t xml:space="preserve"> </w:t>
       </w:r>
     </w:p>
     <w:p>
       <w:pPr>
         <w:jc w:val="both"/>
+        <w:rPr>
+          <w:rFonts w:ascii="Arial" w:hAnsi="Arial" w:cs="Arial"/>
+        </w:rPr>
       </w:pPr>
       <w:r>
+        <w:rPr>
+          <w:rFonts w:ascii="Arial" w:hAnsi="Arial" w:cs="Arial"/>
+        </w:rPr>
         <w:t xml:space="preserve">O usuário poderá cadastrar suas despesas em um determinado período, informando para tal um nome para aquela despesa, </w:t>
       </w:r>
       <w:r>
+        <w:rPr>
+          <w:rFonts w:ascii="Arial" w:hAnsi="Arial" w:cs="Arial"/>
+        </w:rPr>
         <w:t xml:space="preserve">uma descrição, </w:t>
       </w:r>
       <w:r>
+        <w:rPr>
+          <w:rFonts w:ascii="Arial" w:hAnsi="Arial" w:cs="Arial"/>
+        </w:rPr>
         <w:t xml:space="preserve">a data </w:t>
       </w:r>
       <w:r>
+        <w:rPr>
+          <w:rFonts w:ascii="Arial" w:hAnsi="Arial" w:cs="Arial"/>
+        </w:rPr>
         <w:t xml:space="preserve">e hora </w:t>
       </w:r>
       <w:r>
-        <w:t>da despesa, o valor</w:t>
-      </w:r>
-      <w:r>
+        <w:rPr>
+          <w:rFonts w:ascii="Arial" w:hAnsi="Arial" w:cs="Arial"/>
+        </w:rPr>
+        <w:t>da despesa,</w:t>
+      </w:r>
+      <w:r>
+        <w:rPr>
+          <w:rFonts w:ascii="Arial" w:hAnsi="Arial" w:cs="Arial"/>
+        </w:rPr>
+        <w:t xml:space="preserve"> data do vencimento da despesa,</w:t>
+      </w:r>
+      <w:r>
+        <w:rPr>
+          <w:rFonts w:ascii="Arial" w:hAnsi="Arial" w:cs="Arial"/>
+        </w:rPr>
+        <w:t xml:space="preserve"> o valor</w:t>
+      </w:r>
+      <w:r>
+        <w:rPr>
+          <w:rFonts w:ascii="Arial" w:hAnsi="Arial" w:cs="Arial"/>
+        </w:rPr>
         <w:t xml:space="preserve">, e uma categoria para aquele gasto. O usuário terá a possibilidade de criar novas categorias </w:t>
       </w:r>
       <w:r>
+        <w:rPr>
+          <w:rFonts w:ascii="Arial" w:hAnsi="Arial" w:cs="Arial"/>
+        </w:rPr>
         <w:t xml:space="preserve">de despesas </w:t>
       </w:r>
       <w:r>
+        <w:rPr>
+          <w:rFonts w:ascii="Arial" w:hAnsi="Arial" w:cs="Arial"/>
+        </w:rPr>
         <w:t>de acordo com o seu desejo, cada categoria possuirá um nome único,</w:t>
       </w:r>
       <w:r>
+        <w:rPr>
+          <w:rFonts w:ascii="Arial" w:hAnsi="Arial" w:cs="Arial"/>
+        </w:rPr>
         <w:t xml:space="preserve"> e</w:t>
       </w:r>
       <w:r>
+        <w:rPr>
+          <w:rFonts w:ascii="Arial" w:hAnsi="Arial" w:cs="Arial"/>
+        </w:rPr>
         <w:t xml:space="preserve"> uma descrição</w:t>
       </w:r>
       <w:r>
+        <w:rPr>
+          <w:rFonts w:ascii="Arial" w:hAnsi="Arial" w:cs="Arial"/>
+        </w:rPr>
         <w:t>.</w:t>
       </w:r>
     </w:p>
     <w:p>
       <w:pPr>
         <w:jc w:val="both"/>
+        <w:rPr>
+          <w:rFonts w:ascii="Arial" w:hAnsi="Arial" w:cs="Arial"/>
+        </w:rPr>
       </w:pPr>
       <w:r>
+        <w:rPr>
+          <w:rFonts w:ascii="Arial" w:hAnsi="Arial" w:cs="Arial"/>
+        </w:rPr>
         <w:t xml:space="preserve">O usuário poderá cadastrar </w:t>
       </w:r>
       <w:r>
+        <w:rPr>
+          <w:rFonts w:ascii="Arial" w:hAnsi="Arial" w:cs="Arial"/>
+        </w:rPr>
         <w:t>suas receitas</w:t>
       </w:r>
       <w:r>
+        <w:rPr>
+          <w:rFonts w:ascii="Arial" w:hAnsi="Arial" w:cs="Arial"/>
+        </w:rPr>
         <w:t xml:space="preserve"> informando</w:t>
       </w:r>
       <w:r>
+        <w:rPr>
+          <w:rFonts w:ascii="Arial" w:hAnsi="Arial" w:cs="Arial"/>
+        </w:rPr>
+        <w:t xml:space="preserve"> o valor da receita</w:t>
+      </w:r>
+      <w:r>
+        <w:rPr>
+          <w:rFonts w:ascii="Arial" w:hAnsi="Arial" w:cs="Arial"/>
+        </w:rPr>
         <w:t>, por exemplo,</w:t>
       </w:r>
       <w:r>
+        <w:rPr>
+          <w:rFonts w:ascii="Arial" w:hAnsi="Arial" w:cs="Arial"/>
+        </w:rPr>
         <w:t xml:space="preserve"> seu salário ou rendas extras mensais.</w:t>
+      </w:r>
+      <w:r>
+        <w:rPr>
+          <w:rFonts w:ascii="Arial" w:hAnsi="Arial" w:cs="Arial"/>
+        </w:rPr>
+        <w:t xml:space="preserve"> As receitas terão categorias.</w:t>
       </w:r>
     </w:p>
     <w:p>
       <w:pPr>
         <w:jc w:val="both"/>
+        <w:rPr>
+          <w:rFonts w:ascii="Arial" w:hAnsi="Arial" w:cs="Arial"/>
+        </w:rPr>
       </w:pPr>
       <w:r>
-        <w:t>O usuário poderá cadastrar seu fluxo de caixa</w:t>
+        <w:rPr>
+          <w:rFonts w:ascii="Arial" w:hAnsi="Arial" w:cs="Arial"/>
+        </w:rPr>
+        <w:t>O usuário poderá registrar suas economias informando valor da economia, e categoria da economia.</w:t>
+      </w:r>
+    </w:p>
+    <w:p>
+      <w:pPr>
+        <w:jc w:val="both"/>
+        <w:rPr>
+          <w:rFonts w:ascii="Arial" w:hAnsi="Arial" w:cs="Arial"/>
+        </w:rPr>
+      </w:pPr>
+      <w:r>
+        <w:rPr>
+          <w:rFonts w:ascii="Arial" w:hAnsi="Arial" w:cs="Arial"/>
+        </w:rPr>
+        <w:t xml:space="preserve">O usuário poderá estabelecer metas de economia, </w:t>
+      </w:r>
+      <w:r>
+        <w:rPr>
+          <w:rFonts w:ascii="Arial" w:hAnsi="Arial" w:cs="Arial"/>
+        </w:rPr>
+        <w:t xml:space="preserve">metas de </w:t>
+      </w:r>
+      <w:r>
+        <w:rPr>
+          <w:rFonts w:ascii="Arial" w:hAnsi="Arial" w:cs="Arial"/>
+        </w:rPr>
+        <w:t>gastos ou receitas para um determinado período de tempo. Para essas metas será possível reservar um dinheiro e descontar diretamente no saldo em conta</w:t>
+      </w:r>
+      <w:r>
+        <w:rPr>
+          <w:rFonts w:ascii="Arial" w:hAnsi="Arial" w:cs="Arial"/>
+        </w:rPr>
+        <w:t xml:space="preserve"> ou</w:t>
+      </w:r>
+      <w:r>
+        <w:rPr>
+          <w:rFonts w:ascii="Arial" w:hAnsi="Arial" w:cs="Arial"/>
+        </w:rPr>
+        <w:t xml:space="preserve"> na receita</w:t>
+      </w:r>
+      <w:r>
+        <w:rPr>
+          <w:rFonts w:ascii="Arial" w:hAnsi="Arial" w:cs="Arial"/>
+        </w:rPr>
+        <w:t>.</w:t>
       </w:r>
     </w:p>
     <w:sectPr>
@@ -507,7 +659,7 @@
     <w:name w:val="Normal"/>
     <w:qFormat/>
   </w:style>
-  <w:style w:type="character" w:default="1" w:styleId="Fontepargpadro">
+  <w:style w:type="character" w:default="1" w:styleId="Tipodeletrapredefinidodopargrafo">
     <w:name w:val="Default Paragraph Font"/>
     <w:uiPriority w:val="1"/>
     <w:semiHidden/>

</xml_diff>

<commit_message>
mudanças no banco de dados
</commit_message>
<xml_diff>
--- a/docs/Mini Mundo.docx
+++ b/docs/Mini Mundo.docx
@@ -47,13 +47,57 @@
         <w:rPr>
           <w:rFonts w:ascii="Arial" w:hAnsi="Arial" w:cs="Arial"/>
         </w:rPr>
-        <w:t>, usuário e senha. Ele também poderá realizar o login usando seu usuário e senha.</w:t>
+        <w:t xml:space="preserve">, </w:t>
+      </w:r>
+      <w:r>
+        <w:rPr>
+          <w:rFonts w:ascii="Arial" w:hAnsi="Arial" w:cs="Arial"/>
+        </w:rPr>
+        <w:t>e-mail</w:t>
+      </w:r>
+      <w:r>
+        <w:rPr>
+          <w:rFonts w:ascii="Arial" w:hAnsi="Arial" w:cs="Arial"/>
+        </w:rPr>
+        <w:t xml:space="preserve"> e senha. Ele também poderá realizar o login usando seu </w:t>
+      </w:r>
+      <w:r>
+        <w:rPr>
+          <w:rFonts w:ascii="Arial" w:hAnsi="Arial" w:cs="Arial"/>
+        </w:rPr>
+        <w:t>e-mail</w:t>
+      </w:r>
+      <w:r>
+        <w:rPr>
+          <w:rFonts w:ascii="Arial" w:hAnsi="Arial" w:cs="Arial"/>
+        </w:rPr>
+        <w:t xml:space="preserve"> e senha.</w:t>
       </w:r>
       <w:r>
         <w:rPr>
           <w:rFonts w:ascii="Arial" w:hAnsi="Arial" w:cs="Arial"/>
         </w:rPr>
         <w:t xml:space="preserve"> </w:t>
+      </w:r>
+    </w:p>
+    <w:p>
+      <w:pPr>
+        <w:jc w:val="both"/>
+        <w:rPr>
+          <w:rFonts w:ascii="Arial" w:hAnsi="Arial" w:cs="Arial"/>
+        </w:rPr>
+      </w:pPr>
+      <w:r>
+        <w:rPr>
+          <w:rFonts w:ascii="Arial" w:hAnsi="Arial" w:cs="Arial"/>
+        </w:rPr>
+        <w:t>O usuário poderá criar uma conta (carteira, conta bancária) onde serão registradas as finanças.</w:t>
+      </w:r>
+      <w:r>
+        <w:rPr>
+          <w:rFonts w:ascii="Arial" w:hAnsi="Arial" w:cs="Arial"/>
+        </w:rPr>
+        <w:t xml:space="preserve"> Para isso irá informar o nome da conta e uma descrição para a conta.</w:t>
       </w:r>
     </w:p>
     <w:p>
@@ -659,7 +703,7 @@
     <w:name w:val="Normal"/>
     <w:qFormat/>
   </w:style>
-  <w:style w:type="character" w:default="1" w:styleId="Tipodeletrapredefinidodopargrafo">
+  <w:style w:type="character" w:default="1" w:styleId="Fontepargpadro">
     <w:name w:val="Default Paragraph Font"/>
     <w:uiPriority w:val="1"/>
     <w:semiHidden/>

</xml_diff>